<commit_message>
Netwerkplanning updated! Docx is ook bijgevoegd van de afbeelding. Activiteitentabel updated en psuedocode ook aangepast.
</commit_message>
<xml_diff>
--- a/doc/Stukken van nichelle/Activiteitentabel.docx
+++ b/doc/Stukken van nichelle/Activiteitentabel.docx
@@ -45,8 +45,8 @@
       <w:tblGrid>
         <w:gridCol w:w="806"/>
         <w:gridCol w:w="6029"/>
-        <w:gridCol w:w="900"/>
-        <w:gridCol w:w="1851"/>
+        <w:gridCol w:w="810"/>
+        <w:gridCol w:w="1941"/>
       </w:tblGrid>
       <w:tr>
         <w:trPr>
@@ -102,7 +102,7 @@
         </w:tc>
         <w:tc>
           <w:tcPr>
-            <w:tcW w:w="900" w:type="dxa"/>
+            <w:tcW w:w="810" w:type="dxa"/>
           </w:tcPr>
           <w:p>
             <w:pPr>
@@ -133,7 +133,7 @@
         </w:tc>
         <w:tc>
           <w:tcPr>
-            <w:tcW w:w="1851" w:type="dxa"/>
+            <w:tcW w:w="1941" w:type="dxa"/>
           </w:tcPr>
           <w:p>
             <w:pPr>
@@ -207,7 +207,7 @@
         </w:tc>
         <w:tc>
           <w:tcPr>
-            <w:tcW w:w="900" w:type="dxa"/>
+            <w:tcW w:w="810" w:type="dxa"/>
           </w:tcPr>
           <w:p>
             <w:pPr>
@@ -230,7 +230,7 @@
         </w:tc>
         <w:tc>
           <w:tcPr>
-            <w:tcW w:w="1851" w:type="dxa"/>
+            <w:tcW w:w="1941" w:type="dxa"/>
           </w:tcPr>
           <w:p>
             <w:pPr>
@@ -304,7 +304,7 @@
         </w:tc>
         <w:tc>
           <w:tcPr>
-            <w:tcW w:w="900" w:type="dxa"/>
+            <w:tcW w:w="810" w:type="dxa"/>
           </w:tcPr>
           <w:p>
             <w:pPr>
@@ -327,7 +327,7 @@
         </w:tc>
         <w:tc>
           <w:tcPr>
-            <w:tcW w:w="1851" w:type="dxa"/>
+            <w:tcW w:w="1941" w:type="dxa"/>
           </w:tcPr>
           <w:p>
             <w:pPr>
@@ -401,7 +401,7 @@
         </w:tc>
         <w:tc>
           <w:tcPr>
-            <w:tcW w:w="900" w:type="dxa"/>
+            <w:tcW w:w="810" w:type="dxa"/>
           </w:tcPr>
           <w:p>
             <w:pPr>
@@ -424,7 +424,7 @@
         </w:tc>
         <w:tc>
           <w:tcPr>
-            <w:tcW w:w="1851" w:type="dxa"/>
+            <w:tcW w:w="1941" w:type="dxa"/>
           </w:tcPr>
           <w:p>
             <w:pPr>
@@ -495,7 +495,7 @@
         </w:tc>
         <w:tc>
           <w:tcPr>
-            <w:tcW w:w="900" w:type="dxa"/>
+            <w:tcW w:w="810" w:type="dxa"/>
           </w:tcPr>
           <w:p>
             <w:pPr>
@@ -518,7 +518,7 @@
         </w:tc>
         <w:tc>
           <w:tcPr>
-            <w:tcW w:w="1851" w:type="dxa"/>
+            <w:tcW w:w="1941" w:type="dxa"/>
           </w:tcPr>
           <w:p>
             <w:pPr>
@@ -592,7 +592,7 @@
         </w:tc>
         <w:tc>
           <w:tcPr>
-            <w:tcW w:w="900" w:type="dxa"/>
+            <w:tcW w:w="810" w:type="dxa"/>
           </w:tcPr>
           <w:p>
             <w:pPr>
@@ -615,7 +615,7 @@
         </w:tc>
         <w:tc>
           <w:tcPr>
-            <w:tcW w:w="1851" w:type="dxa"/>
+            <w:tcW w:w="1941" w:type="dxa"/>
           </w:tcPr>
           <w:p>
             <w:pPr>
@@ -686,7 +686,7 @@
         </w:tc>
         <w:tc>
           <w:tcPr>
-            <w:tcW w:w="900" w:type="dxa"/>
+            <w:tcW w:w="810" w:type="dxa"/>
           </w:tcPr>
           <w:p>
             <w:pPr>
@@ -709,7 +709,7 @@
         </w:tc>
         <w:tc>
           <w:tcPr>
-            <w:tcW w:w="1851" w:type="dxa"/>
+            <w:tcW w:w="1941" w:type="dxa"/>
           </w:tcPr>
           <w:p>
             <w:pPr>
@@ -783,7 +783,7 @@
         </w:tc>
         <w:tc>
           <w:tcPr>
-            <w:tcW w:w="900" w:type="dxa"/>
+            <w:tcW w:w="810" w:type="dxa"/>
           </w:tcPr>
           <w:p>
             <w:pPr>
@@ -806,7 +806,7 @@
         </w:tc>
         <w:tc>
           <w:tcPr>
-            <w:tcW w:w="1851" w:type="dxa"/>
+            <w:tcW w:w="1941" w:type="dxa"/>
           </w:tcPr>
           <w:p>
             <w:pPr>
@@ -877,7 +877,7 @@
         </w:tc>
         <w:tc>
           <w:tcPr>
-            <w:tcW w:w="900" w:type="dxa"/>
+            <w:tcW w:w="810" w:type="dxa"/>
           </w:tcPr>
           <w:p>
             <w:pPr>
@@ -900,7 +900,7 @@
         </w:tc>
         <w:tc>
           <w:tcPr>
-            <w:tcW w:w="1851" w:type="dxa"/>
+            <w:tcW w:w="1941" w:type="dxa"/>
           </w:tcPr>
           <w:p>
             <w:pPr>
@@ -919,8 +919,6 @@
               </w:rPr>
               <w:t>A, B, C, D en E</w:t>
             </w:r>
-            <w:bookmarkStart w:id="0" w:name="_GoBack"/>
-            <w:bookmarkEnd w:id="0"/>
           </w:p>
         </w:tc>
       </w:tr>
@@ -976,7 +974,7 @@
         </w:tc>
         <w:tc>
           <w:tcPr>
-            <w:tcW w:w="900" w:type="dxa"/>
+            <w:tcW w:w="810" w:type="dxa"/>
           </w:tcPr>
           <w:p>
             <w:pPr>
@@ -999,7 +997,7 @@
         </w:tc>
         <w:tc>
           <w:tcPr>
-            <w:tcW w:w="1851" w:type="dxa"/>
+            <w:tcW w:w="1941" w:type="dxa"/>
           </w:tcPr>
           <w:p>
             <w:pPr>
@@ -1016,7 +1014,17 @@
                 <w:sz w:val="28"/>
                 <w:szCs w:val="28"/>
               </w:rPr>
-              <w:t>A, B, C en D</w:t>
+              <w:t xml:space="preserve">A, B, C, D </w:t>
+            </w:r>
+            <w:bookmarkStart w:id="0" w:name="_GoBack"/>
+            <w:bookmarkEnd w:id="0"/>
+            <w:r>
+              <w:rPr>
+                <w:noProof/>
+                <w:sz w:val="28"/>
+                <w:szCs w:val="28"/>
+              </w:rPr>
+              <w:t>en E</w:t>
             </w:r>
           </w:p>
         </w:tc>
@@ -1562,6 +1570,7 @@
   <w:style w:type="character" w:default="1" w:styleId="Standaardalinea-lettertype">
     <w:name w:val="Default Paragraph Font"/>
     <w:uiPriority w:val="1"/>
+    <w:semiHidden/>
     <w:unhideWhenUsed/>
   </w:style>
   <w:style w:type="table" w:default="1" w:styleId="Standaardtabel">

</xml_diff>

<commit_message>
Activiteitentabel, strokenplanning en weekplanning helemaal updated!!
</commit_message>
<xml_diff>
--- a/doc/Stukken van nichelle/Activiteitentabel.docx
+++ b/doc/Stukken van nichelle/Activiteitentabel.docx
@@ -45,8 +45,8 @@
       <w:tblGrid>
         <w:gridCol w:w="806"/>
         <w:gridCol w:w="6029"/>
-        <w:gridCol w:w="810"/>
-        <w:gridCol w:w="1941"/>
+        <w:gridCol w:w="900"/>
+        <w:gridCol w:w="1851"/>
       </w:tblGrid>
       <w:tr>
         <w:trPr>
@@ -102,7 +102,7 @@
         </w:tc>
         <w:tc>
           <w:tcPr>
-            <w:tcW w:w="810" w:type="dxa"/>
+            <w:tcW w:w="900" w:type="dxa"/>
           </w:tcPr>
           <w:p>
             <w:pPr>
@@ -133,7 +133,7 @@
         </w:tc>
         <w:tc>
           <w:tcPr>
-            <w:tcW w:w="1941" w:type="dxa"/>
+            <w:tcW w:w="1851" w:type="dxa"/>
           </w:tcPr>
           <w:p>
             <w:pPr>
@@ -207,7 +207,7 @@
         </w:tc>
         <w:tc>
           <w:tcPr>
-            <w:tcW w:w="810" w:type="dxa"/>
+            <w:tcW w:w="900" w:type="dxa"/>
           </w:tcPr>
           <w:p>
             <w:pPr>
@@ -230,7 +230,7 @@
         </w:tc>
         <w:tc>
           <w:tcPr>
-            <w:tcW w:w="1941" w:type="dxa"/>
+            <w:tcW w:w="1851" w:type="dxa"/>
           </w:tcPr>
           <w:p>
             <w:pPr>
@@ -304,7 +304,7 @@
         </w:tc>
         <w:tc>
           <w:tcPr>
-            <w:tcW w:w="810" w:type="dxa"/>
+            <w:tcW w:w="900" w:type="dxa"/>
           </w:tcPr>
           <w:p>
             <w:pPr>
@@ -327,7 +327,7 @@
         </w:tc>
         <w:tc>
           <w:tcPr>
-            <w:tcW w:w="1941" w:type="dxa"/>
+            <w:tcW w:w="1851" w:type="dxa"/>
           </w:tcPr>
           <w:p>
             <w:pPr>
@@ -401,7 +401,7 @@
         </w:tc>
         <w:tc>
           <w:tcPr>
-            <w:tcW w:w="810" w:type="dxa"/>
+            <w:tcW w:w="900" w:type="dxa"/>
           </w:tcPr>
           <w:p>
             <w:pPr>
@@ -424,7 +424,7 @@
         </w:tc>
         <w:tc>
           <w:tcPr>
-            <w:tcW w:w="1941" w:type="dxa"/>
+            <w:tcW w:w="1851" w:type="dxa"/>
           </w:tcPr>
           <w:p>
             <w:pPr>
@@ -495,7 +495,7 @@
         </w:tc>
         <w:tc>
           <w:tcPr>
-            <w:tcW w:w="810" w:type="dxa"/>
+            <w:tcW w:w="900" w:type="dxa"/>
           </w:tcPr>
           <w:p>
             <w:pPr>
@@ -518,7 +518,7 @@
         </w:tc>
         <w:tc>
           <w:tcPr>
-            <w:tcW w:w="1941" w:type="dxa"/>
+            <w:tcW w:w="1851" w:type="dxa"/>
           </w:tcPr>
           <w:p>
             <w:pPr>
@@ -592,7 +592,7 @@
         </w:tc>
         <w:tc>
           <w:tcPr>
-            <w:tcW w:w="810" w:type="dxa"/>
+            <w:tcW w:w="900" w:type="dxa"/>
           </w:tcPr>
           <w:p>
             <w:pPr>
@@ -615,7 +615,7 @@
         </w:tc>
         <w:tc>
           <w:tcPr>
-            <w:tcW w:w="1941" w:type="dxa"/>
+            <w:tcW w:w="1851" w:type="dxa"/>
           </w:tcPr>
           <w:p>
             <w:pPr>
@@ -686,7 +686,7 @@
         </w:tc>
         <w:tc>
           <w:tcPr>
-            <w:tcW w:w="810" w:type="dxa"/>
+            <w:tcW w:w="900" w:type="dxa"/>
           </w:tcPr>
           <w:p>
             <w:pPr>
@@ -709,7 +709,7 @@
         </w:tc>
         <w:tc>
           <w:tcPr>
-            <w:tcW w:w="1941" w:type="dxa"/>
+            <w:tcW w:w="1851" w:type="dxa"/>
           </w:tcPr>
           <w:p>
             <w:pPr>
@@ -783,7 +783,7 @@
         </w:tc>
         <w:tc>
           <w:tcPr>
-            <w:tcW w:w="810" w:type="dxa"/>
+            <w:tcW w:w="900" w:type="dxa"/>
           </w:tcPr>
           <w:p>
             <w:pPr>
@@ -806,7 +806,7 @@
         </w:tc>
         <w:tc>
           <w:tcPr>
-            <w:tcW w:w="1941" w:type="dxa"/>
+            <w:tcW w:w="1851" w:type="dxa"/>
           </w:tcPr>
           <w:p>
             <w:pPr>
@@ -877,7 +877,7 @@
         </w:tc>
         <w:tc>
           <w:tcPr>
-            <w:tcW w:w="810" w:type="dxa"/>
+            <w:tcW w:w="900" w:type="dxa"/>
           </w:tcPr>
           <w:p>
             <w:pPr>
@@ -900,7 +900,7 @@
         </w:tc>
         <w:tc>
           <w:tcPr>
-            <w:tcW w:w="1941" w:type="dxa"/>
+            <w:tcW w:w="1851" w:type="dxa"/>
           </w:tcPr>
           <w:p>
             <w:pPr>
@@ -919,6 +919,8 @@
               </w:rPr>
               <w:t>A, B, C, D en E</w:t>
             </w:r>
+            <w:bookmarkStart w:id="0" w:name="_GoBack"/>
+            <w:bookmarkEnd w:id="0"/>
           </w:p>
         </w:tc>
       </w:tr>
@@ -974,7 +976,7 @@
         </w:tc>
         <w:tc>
           <w:tcPr>
-            <w:tcW w:w="810" w:type="dxa"/>
+            <w:tcW w:w="900" w:type="dxa"/>
           </w:tcPr>
           <w:p>
             <w:pPr>
@@ -997,7 +999,7 @@
         </w:tc>
         <w:tc>
           <w:tcPr>
-            <w:tcW w:w="1941" w:type="dxa"/>
+            <w:tcW w:w="1851" w:type="dxa"/>
           </w:tcPr>
           <w:p>
             <w:pPr>
@@ -1014,17 +1016,7 @@
                 <w:sz w:val="28"/>
                 <w:szCs w:val="28"/>
               </w:rPr>
-              <w:t xml:space="preserve">A, B, C, D </w:t>
-            </w:r>
-            <w:bookmarkStart w:id="0" w:name="_GoBack"/>
-            <w:bookmarkEnd w:id="0"/>
-            <w:r>
-              <w:rPr>
-                <w:noProof/>
-                <w:sz w:val="28"/>
-                <w:szCs w:val="28"/>
-              </w:rPr>
-              <w:t>en E</w:t>
+              <w:t>A, B, C en D</w:t>
             </w:r>
           </w:p>
         </w:tc>
@@ -1570,7 +1562,6 @@
   <w:style w:type="character" w:default="1" w:styleId="Standaardalinea-lettertype">
     <w:name w:val="Default Paragraph Font"/>
     <w:uiPriority w:val="1"/>
-    <w:semiHidden/>
     <w:unhideWhenUsed/>
   </w:style>
   <w:style w:type="table" w:default="1" w:styleId="Standaardtabel">

</xml_diff>